<commit_message>
tambah perulangan jadi 10
yeah
</commit_message>
<xml_diff>
--- a/tbsdua/public/demo3.docx
+++ b/tbsdua/public/demo3.docx
@@ -107,7 +107,49 @@
           <w:noProof/>
           <w:lang w:val="en-US"/>
         </w:rPr>
-        <w:t>[onshow.NIP</w:t>
+        <w:t>[onshow.NIP2]</w:t>
+      </w:r>
+      <w:r>
+        <w:rPr>
+          <w:noProof/>
+          <w:lang w:val="en-US"/>
+        </w:rPr>
+        <w:t>,</w:t>
+      </w:r>
+      <w:r>
+        <w:rPr>
+          <w:noProof/>
+          <w:lang w:val="id-ID"/>
+        </w:rPr>
+        <w:t xml:space="preserve"> [onshow.nama</w:t>
+      </w:r>
+      <w:r>
+        <w:rPr>
+          <w:noProof/>
+          <w:lang w:val="en-ID"/>
+        </w:rPr>
+        <w:t>2</w:t>
+      </w:r>
+      <w:r>
+        <w:rPr>
+          <w:noProof/>
+          <w:lang w:val="en-ID"/>
+        </w:rPr>
+        <w:t>]</w:t>
+      </w:r>
+    </w:p>
+    <w:p>
+      <w:pPr>
+        <w:rPr>
+          <w:noProof/>
+          <w:lang w:val="en-ID"/>
+        </w:rPr>
+      </w:pPr>
+      <w:r>
+        <w:rPr>
+          <w:lang w:val="en-US"/>
+        </w:rPr>
+        <w:t xml:space="preserve">Hello </w:t>
       </w:r>
       <w:r>
         <w:rPr>
@@ -115,7 +157,7 @@
           <w:noProof/>
           <w:lang w:val="en-US"/>
         </w:rPr>
-        <w:t>2</w:t>
+        <w:t>[onshow.NIP3</w:t>
       </w:r>
       <w:r>
         <w:rPr>
@@ -144,7 +186,7 @@
           <w:noProof/>
           <w:lang w:val="en-ID"/>
         </w:rPr>
-        <w:t>2</w:t>
+        <w:t>3</w:t>
       </w:r>
       <w:r>
         <w:rPr>
@@ -153,6 +195,436 @@
         </w:rPr>
         <w:t>]</w:t>
       </w:r>
+    </w:p>
+    <w:p>
+      <w:pPr>
+        <w:rPr>
+          <w:noProof/>
+          <w:lang w:val="en-ID"/>
+        </w:rPr>
+      </w:pPr>
+      <w:r>
+        <w:rPr>
+          <w:lang w:val="en-US"/>
+        </w:rPr>
+        <w:t xml:space="preserve">Hello </w:t>
+      </w:r>
+      <w:r>
+        <w:rPr>
+          <w:b/>
+          <w:noProof/>
+          <w:lang w:val="en-US"/>
+        </w:rPr>
+        <w:t>[onshow.NIP4</w:t>
+      </w:r>
+      <w:r>
+        <w:rPr>
+          <w:b/>
+          <w:noProof/>
+          <w:lang w:val="en-US"/>
+        </w:rPr>
+        <w:t>]</w:t>
+      </w:r>
+      <w:r>
+        <w:rPr>
+          <w:noProof/>
+          <w:lang w:val="en-US"/>
+        </w:rPr>
+        <w:t>,</w:t>
+      </w:r>
+      <w:r>
+        <w:rPr>
+          <w:noProof/>
+          <w:lang w:val="id-ID"/>
+        </w:rPr>
+        <w:t xml:space="preserve"> [onshow.nama</w:t>
+      </w:r>
+      <w:r>
+        <w:rPr>
+          <w:noProof/>
+          <w:lang w:val="en-ID"/>
+        </w:rPr>
+        <w:t>4</w:t>
+      </w:r>
+      <w:r>
+        <w:rPr>
+          <w:noProof/>
+          <w:lang w:val="en-ID"/>
+        </w:rPr>
+        <w:t>]</w:t>
+      </w:r>
+    </w:p>
+    <w:p>
+      <w:pPr>
+        <w:rPr>
+          <w:noProof/>
+          <w:lang w:val="en-ID"/>
+        </w:rPr>
+      </w:pPr>
+      <w:r>
+        <w:rPr>
+          <w:lang w:val="en-US"/>
+        </w:rPr>
+        <w:t xml:space="preserve">Hello </w:t>
+      </w:r>
+      <w:r>
+        <w:rPr>
+          <w:b/>
+          <w:noProof/>
+          <w:lang w:val="en-US"/>
+        </w:rPr>
+        <w:t>[onshow.NIP5</w:t>
+      </w:r>
+      <w:r>
+        <w:rPr>
+          <w:b/>
+          <w:noProof/>
+          <w:lang w:val="en-US"/>
+        </w:rPr>
+        <w:t>]</w:t>
+      </w:r>
+      <w:r>
+        <w:rPr>
+          <w:noProof/>
+          <w:lang w:val="en-US"/>
+        </w:rPr>
+        <w:t>,</w:t>
+      </w:r>
+      <w:r>
+        <w:rPr>
+          <w:noProof/>
+          <w:lang w:val="id-ID"/>
+        </w:rPr>
+        <w:t xml:space="preserve"> [onshow.nama</w:t>
+      </w:r>
+      <w:r>
+        <w:rPr>
+          <w:noProof/>
+          <w:lang w:val="en-ID"/>
+        </w:rPr>
+        <w:t>5</w:t>
+      </w:r>
+      <w:r>
+        <w:rPr>
+          <w:noProof/>
+          <w:lang w:val="en-ID"/>
+        </w:rPr>
+        <w:t>]</w:t>
+      </w:r>
+    </w:p>
+    <w:p>
+      <w:pPr>
+        <w:rPr>
+          <w:noProof/>
+          <w:lang w:val="en-ID"/>
+        </w:rPr>
+      </w:pPr>
+      <w:r>
+        <w:rPr>
+          <w:lang w:val="en-US"/>
+        </w:rPr>
+        <w:t xml:space="preserve">Hello </w:t>
+      </w:r>
+      <w:r>
+        <w:rPr>
+          <w:b/>
+          <w:noProof/>
+          <w:lang w:val="en-US"/>
+        </w:rPr>
+        <w:t>[onshow.NIP6</w:t>
+      </w:r>
+      <w:r>
+        <w:rPr>
+          <w:b/>
+          <w:noProof/>
+          <w:lang w:val="en-US"/>
+        </w:rPr>
+        <w:t>]</w:t>
+      </w:r>
+      <w:r>
+        <w:rPr>
+          <w:noProof/>
+          <w:lang w:val="en-US"/>
+        </w:rPr>
+        <w:t>,</w:t>
+      </w:r>
+      <w:r>
+        <w:rPr>
+          <w:noProof/>
+          <w:lang w:val="id-ID"/>
+        </w:rPr>
+        <w:t xml:space="preserve"> [onshow.nama</w:t>
+      </w:r>
+      <w:r>
+        <w:rPr>
+          <w:noProof/>
+          <w:lang w:val="en-ID"/>
+        </w:rPr>
+        <w:t>6</w:t>
+      </w:r>
+      <w:r>
+        <w:rPr>
+          <w:noProof/>
+          <w:lang w:val="en-ID"/>
+        </w:rPr>
+        <w:t>]</w:t>
+      </w:r>
+    </w:p>
+    <w:p>
+      <w:pPr>
+        <w:rPr>
+          <w:noProof/>
+          <w:lang w:val="en-ID"/>
+        </w:rPr>
+      </w:pPr>
+      <w:r>
+        <w:rPr>
+          <w:lang w:val="en-US"/>
+        </w:rPr>
+        <w:t xml:space="preserve">Hello </w:t>
+      </w:r>
+      <w:r>
+        <w:rPr>
+          <w:b/>
+          <w:noProof/>
+          <w:lang w:val="en-US"/>
+        </w:rPr>
+        <w:t>[onshow.NIP7</w:t>
+      </w:r>
+      <w:r>
+        <w:rPr>
+          <w:b/>
+          <w:noProof/>
+          <w:lang w:val="en-US"/>
+        </w:rPr>
+        <w:t>]</w:t>
+      </w:r>
+      <w:r>
+        <w:rPr>
+          <w:noProof/>
+          <w:lang w:val="en-US"/>
+        </w:rPr>
+        <w:t>,</w:t>
+      </w:r>
+      <w:r>
+        <w:rPr>
+          <w:noProof/>
+          <w:lang w:val="id-ID"/>
+        </w:rPr>
+        <w:t xml:space="preserve"> [onshow.nama</w:t>
+      </w:r>
+      <w:r>
+        <w:rPr>
+          <w:noProof/>
+          <w:lang w:val="en-ID"/>
+        </w:rPr>
+        <w:t>7</w:t>
+      </w:r>
+      <w:r>
+        <w:rPr>
+          <w:noProof/>
+          <w:lang w:val="en-ID"/>
+        </w:rPr>
+        <w:t>]</w:t>
+      </w:r>
+    </w:p>
+    <w:p>
+      <w:pPr>
+        <w:rPr>
+          <w:noProof/>
+          <w:lang w:val="en-ID"/>
+        </w:rPr>
+      </w:pPr>
+      <w:r>
+        <w:rPr>
+          <w:lang w:val="en-US"/>
+        </w:rPr>
+        <w:t xml:space="preserve">Hello </w:t>
+      </w:r>
+      <w:r>
+        <w:rPr>
+          <w:b/>
+          <w:noProof/>
+          <w:lang w:val="en-US"/>
+        </w:rPr>
+        <w:t>[onshow.NIP8</w:t>
+      </w:r>
+      <w:r>
+        <w:rPr>
+          <w:b/>
+          <w:noProof/>
+          <w:lang w:val="en-US"/>
+        </w:rPr>
+        <w:t>]</w:t>
+      </w:r>
+      <w:r>
+        <w:rPr>
+          <w:noProof/>
+          <w:lang w:val="en-US"/>
+        </w:rPr>
+        <w:t>,</w:t>
+      </w:r>
+      <w:r>
+        <w:rPr>
+          <w:noProof/>
+          <w:lang w:val="id-ID"/>
+        </w:rPr>
+        <w:t xml:space="preserve"> [onshow.nama</w:t>
+      </w:r>
+      <w:r>
+        <w:rPr>
+          <w:noProof/>
+          <w:lang w:val="en-ID"/>
+        </w:rPr>
+        <w:t>8</w:t>
+      </w:r>
+      <w:r>
+        <w:rPr>
+          <w:noProof/>
+          <w:lang w:val="en-ID"/>
+        </w:rPr>
+        <w:t>]</w:t>
+      </w:r>
+    </w:p>
+    <w:p>
+      <w:pPr>
+        <w:rPr>
+          <w:noProof/>
+          <w:lang w:val="en-ID"/>
+        </w:rPr>
+      </w:pPr>
+      <w:r>
+        <w:rPr>
+          <w:lang w:val="en-US"/>
+        </w:rPr>
+        <w:t xml:space="preserve">Hello </w:t>
+      </w:r>
+      <w:r>
+        <w:rPr>
+          <w:b/>
+          <w:noProof/>
+          <w:lang w:val="en-US"/>
+        </w:rPr>
+        <w:t>[onshow.NIP9</w:t>
+      </w:r>
+      <w:r>
+        <w:rPr>
+          <w:b/>
+          <w:noProof/>
+          <w:lang w:val="en-US"/>
+        </w:rPr>
+        <w:t>]</w:t>
+      </w:r>
+      <w:r>
+        <w:rPr>
+          <w:noProof/>
+          <w:lang w:val="en-US"/>
+        </w:rPr>
+        <w:t>,</w:t>
+      </w:r>
+      <w:r>
+        <w:rPr>
+          <w:noProof/>
+          <w:lang w:val="id-ID"/>
+        </w:rPr>
+        <w:t xml:space="preserve"> [onshow.nama</w:t>
+      </w:r>
+      <w:r>
+        <w:rPr>
+          <w:noProof/>
+          <w:lang w:val="en-ID"/>
+        </w:rPr>
+        <w:t>9</w:t>
+      </w:r>
+      <w:r>
+        <w:rPr>
+          <w:noProof/>
+          <w:lang w:val="en-ID"/>
+        </w:rPr>
+        <w:t>]</w:t>
+      </w:r>
+    </w:p>
+    <w:p>
+      <w:pPr>
+        <w:rPr>
+          <w:noProof/>
+          <w:lang w:val="en-ID"/>
+        </w:rPr>
+      </w:pPr>
+      <w:r>
+        <w:rPr>
+          <w:lang w:val="en-US"/>
+        </w:rPr>
+        <w:t xml:space="preserve">Hello </w:t>
+      </w:r>
+      <w:r>
+        <w:rPr>
+          <w:b/>
+          <w:noProof/>
+          <w:lang w:val="en-US"/>
+        </w:rPr>
+        <w:t>[onshow.NIP10</w:t>
+      </w:r>
+      <w:r>
+        <w:rPr>
+          <w:b/>
+          <w:noProof/>
+          <w:lang w:val="en-US"/>
+        </w:rPr>
+        <w:t>]</w:t>
+      </w:r>
+      <w:r>
+        <w:rPr>
+          <w:noProof/>
+          <w:lang w:val="en-US"/>
+        </w:rPr>
+        <w:t>,</w:t>
+      </w:r>
+      <w:r>
+        <w:rPr>
+          <w:noProof/>
+          <w:lang w:val="id-ID"/>
+        </w:rPr>
+        <w:t xml:space="preserve"> [onshow.nama</w:t>
+      </w:r>
+      <w:r>
+        <w:rPr>
+          <w:noProof/>
+          <w:lang w:val="en-ID"/>
+        </w:rPr>
+        <w:t>10</w:t>
+      </w:r>
+      <w:r>
+        <w:rPr>
+          <w:noProof/>
+          <w:lang w:val="en-ID"/>
+        </w:rPr>
+        <w:t>]</w:t>
+      </w:r>
+    </w:p>
+    <w:p>
+      <w:pPr>
+        <w:rPr>
+          <w:noProof/>
+          <w:lang w:val="en-ID"/>
+        </w:rPr>
+      </w:pPr>
+    </w:p>
+    <w:p>
+      <w:pPr>
+        <w:rPr>
+          <w:noProof/>
+          <w:lang w:val="en-ID"/>
+        </w:rPr>
+      </w:pPr>
+    </w:p>
+    <w:p>
+      <w:pPr>
+        <w:rPr>
+          <w:noProof/>
+          <w:lang w:val="en-ID"/>
+        </w:rPr>
+      </w:pPr>
     </w:p>
     <w:p>
       <w:pPr>
@@ -1896,7 +2368,7 @@
 </file>
 
 <file path=customXml/itemProps1.xml><?xml version="1.0" encoding="utf-8"?>
-<ds:datastoreItem xmlns:ds="http://purl.oclc.org/ooxml/officeDocument/customXml" ds:itemID="{6312AB24-17A0-49B3-A700-A8338511AD95}">
+<ds:datastoreItem xmlns:ds="http://purl.oclc.org/ooxml/officeDocument/customXml" ds:itemID="{78935522-365E-441C-BCDC-AE857965039F}">
   <ds:schemaRefs>
     <ds:schemaRef ds:uri="http://schemas.openxmlformats.org/officeDocument/2006/bibliography"/>
   </ds:schemaRefs>

</xml_diff>